<commit_message>
Checked files and moved the instruments template to an easier to find location. Also updated the roles in the execution of E3 iteration plan
</commit_message>
<xml_diff>
--- a/I1/Current_Working_Directory/ABM-E2-0-Iteration-Plan-E3.docx
+++ b/I1/Current_Working_Directory/ABM-E2-0-Iteration-Plan-E3.docx
@@ -2497,8 +2497,10 @@
                 <w:sz w:val="20"/>
                 <w:lang w:val="bg-BG"/>
               </w:rPr>
-              <w:t>Мартин, Борислав</w:t>
+              <w:t>Калоян, Серджан</w:t>
             </w:r>
+            <w:bookmarkStart w:id="11" w:name="_GoBack"/>
+            <w:bookmarkEnd w:id="11"/>
           </w:p>
         </w:tc>
         <w:tc>
@@ -2600,7 +2602,6 @@
             <w:pPr>
               <w:rPr>
                 <w:sz w:val="20"/>
-                <w:lang w:val="bg-BG"/>
               </w:rPr>
             </w:pPr>
             <w:r>
@@ -2608,7 +2609,7 @@
                 <w:sz w:val="20"/>
                 <w:lang w:val="bg-BG"/>
               </w:rPr>
-              <w:t>Калоян, Серджан</w:t>
+              <w:t>Мартин, Борислав</w:t>
             </w:r>
           </w:p>
         </w:tc>
@@ -2844,7 +2845,7 @@
                 <w:sz w:val="20"/>
                 <w:lang w:val="bg-BG"/>
               </w:rPr>
-              <w:t>Борислав,</w:t>
+              <w:t>Борислав</w:t>
             </w:r>
           </w:p>
           <w:p>
@@ -2854,13 +2855,6 @@
                 <w:lang w:val="bg-BG"/>
               </w:rPr>
             </w:pPr>
-            <w:r>
-              <w:rPr>
-                <w:sz w:val="20"/>
-                <w:lang w:val="bg-BG"/>
-              </w:rPr>
-              <w:t>Адриан</w:t>
-            </w:r>
           </w:p>
         </w:tc>
         <w:tc>
@@ -2976,14 +2970,6 @@
                 <w:sz w:val="20"/>
                 <w:lang w:val="bg-BG"/>
               </w:rPr>
-              <w:t>Борислав,</w:t>
-            </w:r>
-            <w:r>
-              <w:rPr>
-                <w:sz w:val="20"/>
-                <w:lang w:val="bg-BG"/>
-              </w:rPr>
-              <w:br/>
               <w:t>Калоян</w:t>
             </w:r>
           </w:p>
@@ -3219,14 +3205,14 @@
           <w:lang w:val="ru-RU"/>
         </w:rPr>
       </w:pPr>
-      <w:bookmarkStart w:id="11" w:name="_Toc368672680"/>
+      <w:bookmarkStart w:id="12" w:name="_Toc368672680"/>
       <w:r>
         <w:rPr>
           <w:lang w:val="bg-BG"/>
         </w:rPr>
         <w:t>Ресурси</w:t>
       </w:r>
-      <w:bookmarkEnd w:id="11"/>
+      <w:bookmarkEnd w:id="12"/>
     </w:p>
     <w:p>
       <w:pPr>
@@ -3398,14 +3384,14 @@
           <w:lang w:val="bg-BG"/>
         </w:rPr>
       </w:pPr>
-      <w:bookmarkStart w:id="12" w:name="_Toc368672681"/>
+      <w:bookmarkStart w:id="13" w:name="_Toc368672681"/>
       <w:r>
         <w:rPr>
           <w:lang w:val="bg-BG"/>
         </w:rPr>
         <w:t>Реализирани потребителски случаи</w:t>
       </w:r>
-      <w:bookmarkEnd w:id="12"/>
+      <w:bookmarkEnd w:id="13"/>
     </w:p>
     <w:p>
       <w:pPr>
@@ -3473,14 +3459,14 @@
           <w:lang w:val="bg-BG"/>
         </w:rPr>
       </w:pPr>
-      <w:bookmarkStart w:id="13" w:name="_Toc368672682"/>
+      <w:bookmarkStart w:id="14" w:name="_Toc368672682"/>
       <w:r>
         <w:rPr>
           <w:lang w:val="bg-BG"/>
         </w:rPr>
         <w:t>Критерий за оценяване</w:t>
       </w:r>
-      <w:bookmarkEnd w:id="13"/>
+      <w:bookmarkEnd w:id="14"/>
     </w:p>
     <w:p>
       <w:r>
@@ -3582,8 +3568,6 @@
         </w:rPr>
         <w:t>Тестов модел</w:t>
       </w:r>
-      <w:bookmarkStart w:id="14" w:name="_GoBack"/>
-      <w:bookmarkEnd w:id="14"/>
     </w:p>
     <w:p>
       <w:pPr>

</xml_diff>